<commit_message>
Added a signature adding option
</commit_message>
<xml_diff>
--- a/storage/agreement.docx
+++ b/storage/agreement.docx
@@ -10,7 +10,7 @@
         <w:rPr>
           <w:rStyle w:val="headerStyle"/>
         </w:rPr>
-        <w:t xml:space="preserve">Umowa o byciu jebanym przez zus</w:t>
+        <w:t xml:space="preserve">test</w:t>
       </w:r>
     </w:p>
     <w:p>
@@ -22,7 +22,7 @@
         <w:rPr>
           <w:rStyle w:val="paragraphStyle"/>
         </w:rPr>
-        <w:t xml:space="preserve">§1. Ustanawia się usługę jebania na kasę niżej podpisanego przez ZUS</w:t>
+        <w:t xml:space="preserve">§1. test</w:t>
       </w:r>
     </w:p>
     <w:p>
@@ -34,7 +34,7 @@
         <w:rPr>
           <w:rStyle w:val="paragraphStyle"/>
         </w:rPr>
-        <w:t xml:space="preserve">§2. Jebanie będzie 2 razy bardziej intensywne, jeśli podpisujący jest przedsiębiorcą, tudzież złodziejem</w:t>
+        <w:t xml:space="preserve">§2. test2</w:t>
       </w:r>
     </w:p>
     <w:p>
@@ -42,15 +42,40 @@
     </w:p>
     <w:p>
       <w:pPr/>
+    </w:p>
+    <w:p>
+      <w:pPr/>
+    </w:p>
+    <w:p>
+      <w:pPr/>
+    </w:p>
+    <w:p>
+      <w:pPr/>
+    </w:p>
+    <w:p>
+      <w:pPr/>
+    </w:p>
+    <w:p>
+      <w:pPr>
+        <w:pStyle w:val="rightStyle"/>
+      </w:pPr>
       <w:r>
         <w:rPr>
           <w:rStyle w:val="paragraphStyle"/>
         </w:rPr>
-        <w:t xml:space="preserve">§3. Jebanie jest nieodpłatne</w:t>
+        <w:t xml:space="preserve">.......................</w:t>
       </w:r>
     </w:p>
     <w:p>
-      <w:pPr/>
+      <w:pPr>
+        <w:pStyle w:val="rightStyle"/>
+      </w:pPr>
+      <w:r>
+        <w:rPr>
+          <w:rStyle w:val="paragraphStyle"/>
+        </w:rPr>
+        <w:t xml:space="preserve">CEO</w:t>
+      </w:r>
     </w:p>
     <w:sectPr>
       <w:pgSz w:orient="portrait" w:w="11905.511811023622" w:h="16837.79527559055"/>
@@ -99,6 +124,20 @@
       <w:jc w:val="center"/>
     </w:pPr>
   </w:style>
+  <w:style w:type="paragraph" w:customStyle="1" w:styleId="rightStyle">
+    <w:name w:val="rightStyle"/>
+    <w:basedOn w:val="Normal"/>
+    <w:pPr>
+      <w:jc w:val="right"/>
+    </w:pPr>
+  </w:style>
+  <w:style w:type="paragraph" w:customStyle="1" w:styleId="leftStyle">
+    <w:name w:val="leftStyle"/>
+    <w:basedOn w:val="Normal"/>
+    <w:pPr>
+      <w:jc w:val="left"/>
+    </w:pPr>
+  </w:style>
   <w:style w:type="character">
     <w:name w:val="headerStyle"/>
     <w:rPr>
@@ -111,7 +150,7 @@
   <w:style w:type="character">
     <w:name w:val="paragraphStyle"/>
     <w:rPr>
-      <w:rFonts w:ascii="Times New Roman" w:hAnsi="Times New Roman" w:eastAsia="Times New Roman" w:cs="Times New Roman"/>
+      <w:rFonts w:ascii="Calibri" w:hAnsi="Calibri" w:eastAsia="Calibri" w:cs="Calibri"/>
       <w:color w:val="black"/>
       <w:sz w:val="24"/>
       <w:szCs w:val="24"/>

</xml_diff>

<commit_message>
Added choosing the extension of the downloaded file, introduced PDF format
</commit_message>
<xml_diff>
--- a/storage/agreement.docx
+++ b/storage/agreement.docx
@@ -10,31 +10,35 @@
         <w:rPr>
           <w:rStyle w:val="headerStyle"/>
         </w:rPr>
-        <w:t xml:space="preserve">test</w:t>
+        <w:t xml:space="preserve">Default Agreement</w:t>
       </w:r>
     </w:p>
     <w:p>
       <w:pPr/>
     </w:p>
     <w:p>
-      <w:pPr/>
+      <w:pPr>
+        <w:pStyle w:val="leftStyle"/>
+      </w:pPr>
       <w:r>
         <w:rPr>
           <w:rStyle w:val="paragraphStyle"/>
         </w:rPr>
-        <w:t xml:space="preserve">§1. test</w:t>
+        <w:t xml:space="preserve">§1. Here is the default view of the agreement built by agreement maker</w:t>
       </w:r>
     </w:p>
     <w:p>
       <w:pPr/>
     </w:p>
     <w:p>
-      <w:pPr/>
+      <w:pPr>
+        <w:pStyle w:val="leftStyle"/>
+      </w:pPr>
       <w:r>
         <w:rPr>
           <w:rStyle w:val="paragraphStyle"/>
         </w:rPr>
-        <w:t xml:space="preserve">§2. test2</w:t>
+        <w:t xml:space="preserve">§2. If you like it, leave a star on a GitHub repo 😉</w:t>
       </w:r>
     </w:p>
     <w:p>
@@ -54,6 +58,17 @@
     </w:p>
     <w:p>
       <w:pPr/>
+    </w:p>
+    <w:p>
+      <w:pPr>
+        <w:pStyle w:val="mtStyle"/>
+      </w:pPr>
+      <w:r>
+        <w:rPr>
+          <w:rStyle w:val="paragraphStyle"/>
+        </w:rPr>
+        <w:t xml:space="preserve">.......................</w:t>
+      </w:r>
     </w:p>
     <w:p>
       <w:pPr>
@@ -63,18 +78,7 @@
         <w:rPr>
           <w:rStyle w:val="paragraphStyle"/>
         </w:rPr>
-        <w:t xml:space="preserve">.......................</w:t>
-      </w:r>
-    </w:p>
-    <w:p>
-      <w:pPr>
-        <w:pStyle w:val="rightStyle"/>
-      </w:pPr>
-      <w:r>
-        <w:rPr>
-          <w:rStyle w:val="paragraphStyle"/>
-        </w:rPr>
-        <w:t xml:space="preserve">CEO</w:t>
+        <w:t xml:space="preserve">Made By Simon George Kupisz 2021</w:t>
       </w:r>
     </w:p>
     <w:sectPr>
@@ -126,6 +130,13 @@
   </w:style>
   <w:style w:type="paragraph" w:customStyle="1" w:styleId="rightStyle">
     <w:name w:val="rightStyle"/>
+    <w:basedOn w:val="Normal"/>
+    <w:pPr>
+      <w:jc w:val="right"/>
+    </w:pPr>
+  </w:style>
+  <w:style w:type="paragraph" w:customStyle="1" w:styleId="mtStyle">
+    <w:name w:val="mtStyle"/>
     <w:basedOn w:val="Normal"/>
     <w:pPr>
       <w:jc w:val="right"/>

</xml_diff>